<commit_message>
Updated instruction document with latest version
</commit_message>
<xml_diff>
--- a/Newspapers in Education - Update Instructions.docx
+++ b/Newspapers in Education - Update Instructions.docx
@@ -282,8 +282,6 @@
           <w:b/>
         </w:rPr>
       </w:pPr>
-      <w:bookmarkStart w:id="0" w:name="_GoBack"/>
-      <w:bookmarkEnd w:id="0"/>
       <w:r>
         <w:rPr>
           <w:b/>
@@ -1292,18 +1290,17 @@
         <w:t>Execute these queries in order</w:t>
       </w:r>
       <w:r>
+        <w:t>; just click YES on all the prompts</w:t>
+      </w:r>
+      <w:r>
+        <w:t xml:space="preserve"> regarding deletion/creation of records</w:t>
+      </w:r>
+      <w:bookmarkStart w:id="0" w:name="_GoBack"/>
+      <w:bookmarkEnd w:id="0"/>
+      <w:r>
         <w:t xml:space="preserve">.  </w:t>
       </w:r>
       <w:r>
-        <w:t>Y</w:t>
-      </w:r>
-      <w:r>
-        <w:t xml:space="preserve">ou will (unfortunately) be prompted to </w:t>
-      </w:r>
-      <w:r>
-        <w:t xml:space="preserve">allow the tables to be updated; just click YES on all the prompts.  </w:t>
-      </w:r>
-      <w:r>
         <w:t>All records prior to th</w:t>
       </w:r>
       <w:r>
@@ -1318,10 +1315,7 @@
         <w:sym w:font="Wingdings 2" w:char="F0A3"/>
       </w:r>
       <w:r>
-        <w:t xml:space="preserve">  </w:t>
-      </w:r>
-      <w:r>
-        <w:t>Close the database and move it to \\Vern\NIE</w:t>
+        <w:t xml:space="preserve">  Close the database and move it to \\Vern\NIE</w:t>
       </w:r>
     </w:p>
     <w:p>

</xml_diff>